<commit_message>
revised and updated resume
</commit_message>
<xml_diff>
--- a/assets/images/AdolfSchmuck_resume.docx
+++ b/assets/images/AdolfSchmuck_resume.docx
@@ -209,7 +209,23 @@
           <w:sz w:val="22"/>
           <w:szCs w:val="22"/>
         </w:rPr>
-        <w:t>Web developer with over 12 years of experience in ESL instruction. Seeking to use proven skills in coding</w:t>
+        <w:t>Web developer with over 1</w:t>
+      </w:r>
+      <w:r>
+        <w:rPr>
+          <w:rFonts w:ascii="Arial" w:eastAsia="Georgia" w:hAnsi="Arial" w:cs="Arial"/>
+          <w:sz w:val="22"/>
+          <w:szCs w:val="22"/>
+        </w:rPr>
+        <w:t>0</w:t>
+      </w:r>
+      <w:r>
+        <w:rPr>
+          <w:rFonts w:ascii="Arial" w:eastAsia="Georgia" w:hAnsi="Arial" w:cs="Arial"/>
+          <w:sz w:val="22"/>
+          <w:szCs w:val="22"/>
+        </w:rPr>
+        <w:t xml:space="preserve"> years of experience in ESL instruction currently focusing on building clean, savvy applications.</w:t>
       </w:r>
       <w:r>
         <w:rPr>
@@ -225,6 +241,22 @@
           <w:sz w:val="22"/>
           <w:szCs w:val="22"/>
         </w:rPr>
+        <w:t>Seeking to use proven skills in coding</w:t>
+      </w:r>
+      <w:r>
+        <w:rPr>
+          <w:rFonts w:ascii="Arial" w:eastAsia="Georgia" w:hAnsi="Arial" w:cs="Arial"/>
+          <w:sz w:val="22"/>
+          <w:szCs w:val="22"/>
+        </w:rPr>
+        <w:t xml:space="preserve"> </w:t>
+      </w:r>
+      <w:r>
+        <w:rPr>
+          <w:rFonts w:ascii="Arial" w:eastAsia="Georgia" w:hAnsi="Arial" w:cs="Arial"/>
+          <w:sz w:val="22"/>
+          <w:szCs w:val="22"/>
+        </w:rPr>
         <w:t>and</w:t>
       </w:r>
       <w:r>
@@ -275,6 +307,8 @@
         </w:rPr>
         <w:t>stack web developer.</w:t>
       </w:r>
+      <w:bookmarkStart w:id="0" w:name="_GoBack"/>
+      <w:bookmarkEnd w:id="0"/>
     </w:p>
     <w:p>
       <w:pPr>
@@ -1145,8 +1179,6 @@
         </w:rPr>
         <w:t>)</w:t>
       </w:r>
-      <w:bookmarkStart w:id="0" w:name="_GoBack"/>
-      <w:bookmarkEnd w:id="0"/>
     </w:p>
     <w:p>
       <w:pPr>

</xml_diff>